<commit_message>
add 2018 summer internship preparation
</commit_message>
<xml_diff>
--- a/1理论部分/B-Tree-B+Tree.docx
+++ b/1理论部分/B-Tree-B+Tree.docx
@@ -90,7 +90,21 @@
         <w:rPr>
           <w:rFonts w:hint="eastAsia"/>
         </w:rPr>
-        <w:t>需要了解一些前提知识：二叉查找树</w:t>
+        <w:t>需要了解一些前提知识：</w:t>
+      </w:r>
+      <w:proofErr w:type="gramStart"/>
+      <w:r>
+        <w:rPr>
+          <w:rFonts w:hint="eastAsia"/>
+        </w:rPr>
+        <w:t>二叉查找</w:t>
+      </w:r>
+      <w:proofErr w:type="gramEnd"/>
+      <w:r>
+        <w:rPr>
+          <w:rFonts w:hint="eastAsia"/>
+        </w:rPr>
+        <w:t>树</w:t>
       </w:r>
       <w:r>
         <w:rPr>
@@ -159,11 +173,19 @@
       <w:pPr>
         <w:ind w:firstLine="480"/>
       </w:pPr>
-      <w:r>
-        <w:rPr>
-          <w:rFonts w:hint="eastAsia"/>
-        </w:rPr>
-        <w:t>二叉查找树的性质是</w:t>
+      <w:proofErr w:type="gramStart"/>
+      <w:r>
+        <w:rPr>
+          <w:rFonts w:hint="eastAsia"/>
+        </w:rPr>
+        <w:t>二叉查找</w:t>
+      </w:r>
+      <w:proofErr w:type="gramEnd"/>
+      <w:r>
+        <w:rPr>
+          <w:rFonts w:hint="eastAsia"/>
+        </w:rPr>
+        <w:t>树的性质是</w:t>
       </w:r>
       <w:r>
         <w:rPr>
@@ -181,7 +203,21 @@
         <w:rPr>
           <w:rFonts w:hint="eastAsia"/>
         </w:rPr>
-        <w:t>，右子树的键值大于根</w:t>
+        <w:t>，</w:t>
+      </w:r>
+      <w:proofErr w:type="gramStart"/>
+      <w:r>
+        <w:rPr>
+          <w:rFonts w:hint="eastAsia"/>
+        </w:rPr>
+        <w:t>右子树</w:t>
+      </w:r>
+      <w:proofErr w:type="gramEnd"/>
+      <w:r>
+        <w:rPr>
+          <w:rFonts w:hint="eastAsia"/>
+        </w:rPr>
+        <w:t>的键值大于根</w:t>
       </w:r>
       <w:r>
         <w:rPr>
@@ -353,11 +389,19 @@
       <w:pPr>
         <w:ind w:firstLine="480"/>
       </w:pPr>
-      <w:r>
-        <w:rPr>
-          <w:rFonts w:hint="eastAsia"/>
-        </w:rPr>
-        <w:t>但是二叉查找树可以任意构造，同样是</w:t>
+      <w:proofErr w:type="gramStart"/>
+      <w:r>
+        <w:rPr>
+          <w:rFonts w:hint="eastAsia"/>
+        </w:rPr>
+        <w:t>但是二叉查找</w:t>
+      </w:r>
+      <w:proofErr w:type="gramEnd"/>
+      <w:r>
+        <w:rPr>
+          <w:rFonts w:hint="eastAsia"/>
+        </w:rPr>
+        <w:t>树可以任意构造，同样是</w:t>
       </w:r>
       <w:r>
         <w:rPr>
@@ -516,13 +560,41 @@
         <w:rPr>
           <w:rFonts w:hint="eastAsia"/>
         </w:rPr>
-        <w:t>平衡二叉树是在符合二叉查找树的条件下，还满足</w:t>
-      </w:r>
-      <w:r>
-        <w:rPr>
-          <w:rFonts w:hint="eastAsia"/>
-        </w:rPr>
-        <w:t>任何节点的两个子树的高度最大差为</w:t>
+        <w:t>平衡二叉树是在</w:t>
+      </w:r>
+      <w:proofErr w:type="gramStart"/>
+      <w:r>
+        <w:rPr>
+          <w:rFonts w:hint="eastAsia"/>
+        </w:rPr>
+        <w:t>符合二叉查找</w:t>
+      </w:r>
+      <w:proofErr w:type="gramEnd"/>
+      <w:r>
+        <w:rPr>
+          <w:rFonts w:hint="eastAsia"/>
+        </w:rPr>
+        <w:t>树的条件下，还满足</w:t>
+      </w:r>
+      <w:r>
+        <w:rPr>
+          <w:rFonts w:hint="eastAsia"/>
+        </w:rPr>
+        <w:t>任何节点的两个子树的高度</w:t>
+      </w:r>
+      <w:proofErr w:type="gramStart"/>
+      <w:r>
+        <w:rPr>
+          <w:rFonts w:hint="eastAsia"/>
+        </w:rPr>
+        <w:t>最大差</w:t>
+      </w:r>
+      <w:proofErr w:type="gramEnd"/>
+      <w:r>
+        <w:rPr>
+          <w:rFonts w:hint="eastAsia"/>
+        </w:rPr>
+        <w:t>为</w:t>
       </w:r>
       <w:r>
         <w:rPr>
@@ -577,11 +649,19 @@
         </w:rPr>
         <w:t>AVL</w:t>
       </w:r>
-      <w:r>
-        <w:rPr>
-          <w:rFonts w:hint="eastAsia"/>
-        </w:rPr>
-        <w:t>树恢复平衡。</w:t>
+      <w:proofErr w:type="gramStart"/>
+      <w:r>
+        <w:rPr>
+          <w:rFonts w:hint="eastAsia"/>
+        </w:rPr>
+        <w:t>树恢复</w:t>
+      </w:r>
+      <w:proofErr w:type="gramEnd"/>
+      <w:r>
+        <w:rPr>
+          <w:rFonts w:hint="eastAsia"/>
+        </w:rPr>
+        <w:t>平衡。</w:t>
       </w:r>
       <w:r>
         <w:rPr>
@@ -643,6 +723,9 @@
         <w:pStyle w:val="af3"/>
       </w:pPr>
       <w:r>
+        <w:rPr>
+          <w:noProof/>
+        </w:rPr>
         <w:drawing>
           <wp:inline distT="0" distB="0" distL="0" distR="0" wp14:anchorId="0D166A44" wp14:editId="10810C10">
             <wp:extent cx="5099050" cy="1041621"/>
@@ -707,7 +790,21 @@
         <w:rPr>
           <w:rFonts w:hint="eastAsia"/>
         </w:rPr>
-        <w:t>（根节点左孩子的左孩子出了问题）：</w:t>
+        <w:t>（根节点</w:t>
+      </w:r>
+      <w:proofErr w:type="gramStart"/>
+      <w:r>
+        <w:rPr>
+          <w:rFonts w:hint="eastAsia"/>
+        </w:rPr>
+        <w:t>左孩子的左孩子</w:t>
+      </w:r>
+      <w:proofErr w:type="gramEnd"/>
+      <w:r>
+        <w:rPr>
+          <w:rFonts w:hint="eastAsia"/>
+        </w:rPr>
+        <w:t>出了问题）：</w:t>
       </w:r>
       <w:r>
         <w:t xml:space="preserve"> </w:t>
@@ -726,7 +823,21 @@
         <w:rPr>
           <w:rFonts w:hint="eastAsia"/>
         </w:rPr>
-        <w:t>根的左孩子作为</w:t>
+        <w:t>根的</w:t>
+      </w:r>
+      <w:proofErr w:type="gramStart"/>
+      <w:r>
+        <w:rPr>
+          <w:rFonts w:hint="eastAsia"/>
+        </w:rPr>
+        <w:t>左孩子</w:t>
+      </w:r>
+      <w:proofErr w:type="gramEnd"/>
+      <w:r>
+        <w:rPr>
+          <w:rFonts w:hint="eastAsia"/>
+        </w:rPr>
+        <w:t>作为</w:t>
       </w:r>
       <w:r>
         <w:rPr>
@@ -750,8 +861,16 @@
         <w:rPr>
           <w:rFonts w:hint="eastAsia"/>
         </w:rPr>
-        <w:t>），即左孩子</w:t>
-      </w:r>
+        <w:t>），即</w:t>
+      </w:r>
+      <w:proofErr w:type="gramStart"/>
+      <w:r>
+        <w:rPr>
+          <w:rFonts w:hint="eastAsia"/>
+        </w:rPr>
+        <w:t>左孩子</w:t>
+      </w:r>
+      <w:proofErr w:type="gramEnd"/>
       <w:r>
         <w:rPr>
           <w:rFonts w:hint="eastAsia"/>
@@ -835,9 +954,6 @@
       <w:pPr>
         <w:pStyle w:val="a3"/>
         <w:ind w:left="840" w:firstLineChars="0" w:firstLine="0"/>
-        <w:rPr>
-          <w:rFonts w:hint="eastAsia"/>
-        </w:rPr>
       </w:pPr>
     </w:p>
     <w:p>
@@ -854,7 +970,21 @@
         <w:rPr>
           <w:rFonts w:hint="eastAsia"/>
         </w:rPr>
-        <w:t>（根节点右孩子的右孩子出了问题）：</w:t>
+        <w:t>（根节点</w:t>
+      </w:r>
+      <w:proofErr w:type="gramStart"/>
+      <w:r>
+        <w:rPr>
+          <w:rFonts w:hint="eastAsia"/>
+        </w:rPr>
+        <w:t>右孩子的右孩子</w:t>
+      </w:r>
+      <w:proofErr w:type="gramEnd"/>
+      <w:r>
+        <w:rPr>
+          <w:rFonts w:hint="eastAsia"/>
+        </w:rPr>
+        <w:t>出了问题）：</w:t>
       </w:r>
     </w:p>
     <w:p>
@@ -870,7 +1000,21 @@
         <w:rPr>
           <w:rFonts w:hint="eastAsia"/>
         </w:rPr>
-        <w:t>根的右孩子作为新的根节点（</w:t>
+        <w:t>根的</w:t>
+      </w:r>
+      <w:proofErr w:type="gramStart"/>
+      <w:r>
+        <w:rPr>
+          <w:rFonts w:hint="eastAsia"/>
+        </w:rPr>
+        <w:t>右孩子</w:t>
+      </w:r>
+      <w:proofErr w:type="gramEnd"/>
+      <w:r>
+        <w:rPr>
+          <w:rFonts w:hint="eastAsia"/>
+        </w:rPr>
+        <w:t>作为新的根节点（</w:t>
       </w:r>
       <w:r>
         <w:rPr>
@@ -882,8 +1026,16 @@
         <w:rPr>
           <w:rFonts w:hint="eastAsia"/>
         </w:rPr>
-        <w:t>），即右孩子</w:t>
-      </w:r>
+        <w:t>），即</w:t>
+      </w:r>
+      <w:proofErr w:type="gramStart"/>
+      <w:r>
+        <w:rPr>
+          <w:rFonts w:hint="eastAsia"/>
+        </w:rPr>
+        <w:t>右孩子</w:t>
+      </w:r>
+      <w:proofErr w:type="gramEnd"/>
       <w:r>
         <w:rPr>
           <w:rFonts w:hint="eastAsia"/>
@@ -970,7 +1122,21 @@
         <w:rPr>
           <w:rFonts w:hint="eastAsia"/>
         </w:rPr>
-        <w:t>根节点的左孩子的右孩子出了问题</w:t>
+        <w:t>根节点的</w:t>
+      </w:r>
+      <w:proofErr w:type="gramStart"/>
+      <w:r>
+        <w:rPr>
+          <w:rFonts w:hint="eastAsia"/>
+        </w:rPr>
+        <w:t>左孩子的右孩子</w:t>
+      </w:r>
+      <w:proofErr w:type="gramEnd"/>
+      <w:r>
+        <w:rPr>
+          <w:rFonts w:hint="eastAsia"/>
+        </w:rPr>
+        <w:t>出了问题</w:t>
       </w:r>
       <w:bookmarkEnd w:id="0"/>
       <w:bookmarkEnd w:id="1"/>
@@ -997,7 +1163,21 @@
         <w:rPr>
           <w:rFonts w:hint="eastAsia"/>
         </w:rPr>
-        <w:t>对根节点的左孩子进行</w:t>
+        <w:t>对根节点的</w:t>
+      </w:r>
+      <w:proofErr w:type="gramStart"/>
+      <w:r>
+        <w:rPr>
+          <w:rFonts w:hint="eastAsia"/>
+        </w:rPr>
+        <w:t>左孩子</w:t>
+      </w:r>
+      <w:proofErr w:type="gramEnd"/>
+      <w:r>
+        <w:rPr>
+          <w:rFonts w:hint="eastAsia"/>
+        </w:rPr>
+        <w:t>进行</w:t>
       </w:r>
       <w:r>
         <w:rPr>
@@ -1010,6 +1190,12 @@
           <w:rFonts w:hint="eastAsia"/>
         </w:rPr>
         <w:t>旋转；</w:t>
+      </w:r>
+      <w:r>
+        <w:rPr>
+          <w:rFonts w:hint="eastAsia"/>
+        </w:rPr>
+        <w:t>（根的左边部分）</w:t>
       </w:r>
     </w:p>
     <w:p>
@@ -1044,13 +1230,66 @@
     <w:bookmarkEnd w:id="4"/>
     <w:p>
       <w:pPr>
-        <w:ind w:left="480" w:firstLineChars="0" w:firstLine="0"/>
-      </w:pPr>
+        <w:pStyle w:val="af3"/>
+      </w:pPr>
+      <w:r>
+        <w:rPr>
+          <w:noProof/>
+        </w:rPr>
+        <w:drawing>
+          <wp:inline distT="0" distB="0" distL="0" distR="0" wp14:anchorId="24F969D5" wp14:editId="11F84678">
+            <wp:extent cx="4683318" cy="1173931"/>
+            <wp:effectExtent l="0" t="0" r="3175" b="7620"/>
+            <wp:docPr id="5" name="图片 5"/>
+            <wp:cNvGraphicFramePr>
+              <a:graphicFrameLocks xmlns:a="http://schemas.openxmlformats.org/drawingml/2006/main" noChangeAspect="1"/>
+            </wp:cNvGraphicFramePr>
+            <a:graphic xmlns:a="http://schemas.openxmlformats.org/drawingml/2006/main">
+              <a:graphicData uri="http://schemas.openxmlformats.org/drawingml/2006/picture">
+                <pic:pic xmlns:pic="http://schemas.openxmlformats.org/drawingml/2006/picture">
+                  <pic:nvPicPr>
+                    <pic:cNvPr id="1" name=""/>
+                    <pic:cNvPicPr/>
+                  </pic:nvPicPr>
+                  <pic:blipFill>
+                    <a:blip r:embed="rId11"/>
+                    <a:stretch>
+                      <a:fillRect/>
+                    </a:stretch>
+                  </pic:blipFill>
+                  <pic:spPr>
+                    <a:xfrm>
+                      <a:off x="0" y="0"/>
+                      <a:ext cx="4839872" cy="1213173"/>
+                    </a:xfrm>
+                    <a:prstGeom prst="rect">
+                      <a:avLst/>
+                    </a:prstGeom>
+                  </pic:spPr>
+                </pic:pic>
+              </a:graphicData>
+            </a:graphic>
+          </wp:inline>
+        </w:drawing>
+      </w:r>
     </w:p>
     <w:p>
       <w:pPr>
         <w:ind w:left="480" w:firstLineChars="0" w:firstLine="0"/>
       </w:pPr>
+    </w:p>
+    <w:p>
+      <w:pPr>
+        <w:ind w:left="480" w:firstLineChars="0" w:firstLine="0"/>
+        <w:rPr>
+          <w:rFonts w:hint="eastAsia"/>
+        </w:rPr>
+      </w:pPr>
+    </w:p>
+    <w:p>
+      <w:pPr>
+        <w:ind w:left="480" w:firstLineChars="0" w:firstLine="0"/>
+      </w:pPr>
       <w:r>
         <w:rPr>
           <w:rFonts w:hint="eastAsia"/>
@@ -1061,19 +1300,21 @@
         <w:rPr>
           <w:rFonts w:hint="eastAsia"/>
         </w:rPr>
-        <w:t>（根节点的右孩子的左</w:t>
-      </w:r>
-      <w:r>
-        <w:rPr>
-          <w:rFonts w:hint="eastAsia"/>
-        </w:rPr>
-        <w:t>孩子出了问题</w:t>
-      </w:r>
-      <w:r>
-        <w:rPr>
-          <w:rFonts w:hint="eastAsia"/>
-        </w:rPr>
-        <w:t>）</w:t>
+        <w:t>（根节点的</w:t>
+      </w:r>
+      <w:proofErr w:type="gramStart"/>
+      <w:r>
+        <w:rPr>
+          <w:rFonts w:hint="eastAsia"/>
+        </w:rPr>
+        <w:t>右孩子的左孩子</w:t>
+      </w:r>
+      <w:proofErr w:type="gramEnd"/>
+      <w:r>
+        <w:rPr>
+          <w:rFonts w:hint="eastAsia"/>
+        </w:rPr>
+        <w:t>出了问题）</w:t>
       </w:r>
     </w:p>
     <w:p>
@@ -1089,13 +1330,21 @@
         <w:rPr>
           <w:rFonts w:hint="eastAsia"/>
         </w:rPr>
-        <w:t>对根节点的右</w:t>
-      </w:r>
-      <w:r>
-        <w:rPr>
-          <w:rFonts w:hint="eastAsia"/>
-        </w:rPr>
-        <w:t>孩子进行</w:t>
+        <w:t>对根节点的</w:t>
+      </w:r>
+      <w:proofErr w:type="gramStart"/>
+      <w:r>
+        <w:rPr>
+          <w:rFonts w:hint="eastAsia"/>
+        </w:rPr>
+        <w:t>右孩子</w:t>
+      </w:r>
+      <w:proofErr w:type="gramEnd"/>
+      <w:r>
+        <w:rPr>
+          <w:rFonts w:hint="eastAsia"/>
+        </w:rPr>
+        <w:t>进行</w:t>
       </w:r>
       <w:r>
         <w:rPr>
@@ -1146,9 +1395,6 @@
     <w:p>
       <w:pPr>
         <w:ind w:left="480" w:firstLineChars="0" w:firstLine="0"/>
-        <w:rPr>
-          <w:rFonts w:hint="eastAsia"/>
-        </w:rPr>
       </w:pPr>
     </w:p>
     <w:p>
@@ -1319,7 +1565,21 @@
         <w:rPr>
           <w:rFonts w:hint="eastAsia"/>
         </w:rPr>
-        <w:t>为记录的的主键，</w:t>
+        <w:t>为记录的</w:t>
+      </w:r>
+      <w:proofErr w:type="gramStart"/>
+      <w:r>
+        <w:rPr>
+          <w:rFonts w:hint="eastAsia"/>
+        </w:rPr>
+        <w:t>的</w:t>
+      </w:r>
+      <w:proofErr w:type="gramEnd"/>
+      <w:r>
+        <w:rPr>
+          <w:rFonts w:hint="eastAsia"/>
+        </w:rPr>
+        <w:t>主键，</w:t>
       </w:r>
       <w:r>
         <w:rPr>
@@ -1336,12 +1596,14 @@
       <w:r>
         <w:rPr>
           <w:rFonts w:hint="eastAsia"/>
+          <w:b/>
         </w:rPr>
         <w:t>m</w:t>
       </w:r>
       <w:r>
         <w:rPr>
           <w:rFonts w:hint="eastAsia"/>
+          <w:b/>
         </w:rPr>
         <w:t>阶</w:t>
       </w:r>
@@ -1379,11 +1641,19 @@
         </w:rPr>
         <w:t>m</w:t>
       </w:r>
-      <w:r>
-        <w:rPr>
-          <w:rFonts w:hint="eastAsia"/>
-        </w:rPr>
-        <w:t>个孩子；</w:t>
+      <w:proofErr w:type="gramStart"/>
+      <w:r>
+        <w:rPr>
+          <w:rFonts w:hint="eastAsia"/>
+        </w:rPr>
+        <w:t>个</w:t>
+      </w:r>
+      <w:proofErr w:type="gramEnd"/>
+      <w:r>
+        <w:rPr>
+          <w:rFonts w:hint="eastAsia"/>
+        </w:rPr>
+        <w:t>孩子；</w:t>
       </w:r>
     </w:p>
     <w:p>
@@ -1394,9 +1664,6 @@
           <w:numId w:val="36"/>
         </w:numPr>
         <w:ind w:firstLineChars="0"/>
-        <w:rPr>
-          <w:rFonts w:hint="eastAsia"/>
-        </w:rPr>
       </w:pPr>
       <w:r>
         <w:rPr>
@@ -1410,17 +1677,19 @@
         </w:rPr>
         <w:t>Ceil(m/2)</w:t>
       </w:r>
-      <w:r>
-        <w:rPr>
-          <w:rFonts w:hint="eastAsia"/>
-        </w:rPr>
-        <w:t>个孩子。</w:t>
-      </w:r>
-      <w:r>
-        <w:rPr>
-          <w:rFonts w:hint="eastAsia"/>
-        </w:rPr>
-        <w:t xml:space="preserve"> </w:t>
+      <w:proofErr w:type="gramStart"/>
+      <w:r>
+        <w:rPr>
+          <w:rFonts w:hint="eastAsia"/>
+        </w:rPr>
+        <w:t>个</w:t>
+      </w:r>
+      <w:proofErr w:type="gramEnd"/>
+      <w:r>
+        <w:rPr>
+          <w:rFonts w:hint="eastAsia"/>
+        </w:rPr>
+        <w:t>孩子；</w:t>
       </w:r>
     </w:p>
     <w:p>
@@ -1431,15 +1700,28 @@
           <w:numId w:val="36"/>
         </w:numPr>
         <w:ind w:firstLineChars="0"/>
-        <w:rPr>
-          <w:rFonts w:hint="eastAsia"/>
-        </w:rPr>
-      </w:pPr>
-      <w:r>
-        <w:rPr>
-          <w:rFonts w:hint="eastAsia"/>
-        </w:rPr>
-        <w:t>若根节点不是叶子节点，则至少有</w:t>
+      </w:pPr>
+      <w:proofErr w:type="gramStart"/>
+      <w:r>
+        <w:rPr>
+          <w:rFonts w:hint="eastAsia"/>
+        </w:rPr>
+        <w:t>若根节点</w:t>
+      </w:r>
+      <w:proofErr w:type="gramEnd"/>
+      <w:r>
+        <w:rPr>
+          <w:rFonts w:hint="eastAsia"/>
+        </w:rPr>
+        <w:t>不是叶子节点，则</w:t>
+      </w:r>
+      <w:bookmarkStart w:id="5" w:name="_GoBack"/>
+      <w:bookmarkEnd w:id="5"/>
+      <w:r>
+        <w:rPr>
+          <w:rFonts w:hint="eastAsia"/>
+        </w:rPr>
+        <w:t>至少有</w:t>
       </w:r>
       <w:r>
         <w:rPr>
@@ -1457,7 +1739,7 @@
         <w:rPr>
           <w:rFonts w:hint="eastAsia"/>
         </w:rPr>
-        <w:t xml:space="preserve"> </w:t>
+        <w:t>；</w:t>
       </w:r>
     </w:p>
     <w:p>
@@ -1468,15 +1750,18 @@
           <w:numId w:val="36"/>
         </w:numPr>
         <w:ind w:firstLineChars="0"/>
-        <w:rPr>
-          <w:rFonts w:hint="eastAsia"/>
-        </w:rPr>
       </w:pPr>
       <w:r>
         <w:rPr>
           <w:rFonts w:hint="eastAsia"/>
         </w:rPr>
         <w:t>所有叶子节点都在同一层，且不包含其它关键字信息</w:t>
+      </w:r>
+      <w:r>
+        <w:rPr>
+          <w:rFonts w:hint="eastAsia"/>
+        </w:rPr>
+        <w:t>；</w:t>
       </w:r>
       <w:r>
         <w:rPr>
@@ -1493,15 +1778,20 @@
           <w:numId w:val="36"/>
         </w:numPr>
         <w:ind w:firstLineChars="0"/>
-        <w:rPr>
-          <w:rFonts w:hint="eastAsia"/>
-        </w:rPr>
-      </w:pPr>
-      <w:r>
-        <w:rPr>
-          <w:rFonts w:hint="eastAsia"/>
-        </w:rPr>
-        <w:t>每个非终端节点包含</w:t>
+      </w:pPr>
+      <w:proofErr w:type="gramStart"/>
+      <w:r>
+        <w:rPr>
+          <w:rFonts w:hint="eastAsia"/>
+        </w:rPr>
+        <w:t>每个非</w:t>
+      </w:r>
+      <w:proofErr w:type="gramEnd"/>
+      <w:r>
+        <w:rPr>
+          <w:rFonts w:hint="eastAsia"/>
+        </w:rPr>
+        <w:t>终端节点包含</w:t>
       </w:r>
       <w:r>
         <w:rPr>
@@ -1509,11 +1799,19 @@
         </w:rPr>
         <w:t>n</w:t>
       </w:r>
-      <w:r>
-        <w:rPr>
-          <w:rFonts w:hint="eastAsia"/>
-        </w:rPr>
-        <w:t>个关键字信息（</w:t>
+      <w:proofErr w:type="gramStart"/>
+      <w:r>
+        <w:rPr>
+          <w:rFonts w:hint="eastAsia"/>
+        </w:rPr>
+        <w:t>个</w:t>
+      </w:r>
+      <w:proofErr w:type="gramEnd"/>
+      <w:r>
+        <w:rPr>
+          <w:rFonts w:hint="eastAsia"/>
+        </w:rPr>
+        <w:t>关键字信息（</w:t>
       </w:r>
       <w:r>
         <w:rPr>
@@ -1560,6 +1858,12 @@
           <w:rFonts w:hint="eastAsia"/>
         </w:rPr>
         <w:t>）</w:t>
+      </w:r>
+      <w:r>
+        <w:rPr>
+          <w:rFonts w:hint="eastAsia"/>
+        </w:rPr>
+        <w:t>；</w:t>
       </w:r>
       <w:r>
         <w:rPr>
@@ -1576,9 +1880,6 @@
           <w:numId w:val="36"/>
         </w:numPr>
         <w:ind w:firstLineChars="0"/>
-        <w:rPr>
-          <w:rFonts w:hint="eastAsia"/>
-        </w:rPr>
       </w:pPr>
       <w:r>
         <w:rPr>
@@ -1603,6 +1904,12 @@
           <w:rFonts w:hint="eastAsia"/>
         </w:rPr>
         <w:t xml:space="preserve">ceil(m/2)-1 &lt;= n &lt;= m-1 </w:t>
+      </w:r>
+      <w:r>
+        <w:rPr>
+          <w:rFonts w:hint="eastAsia"/>
+        </w:rPr>
+        <w:t>；</w:t>
       </w:r>
     </w:p>
     <w:p>
@@ -1613,9 +1920,6 @@
           <w:numId w:val="36"/>
         </w:numPr>
         <w:ind w:firstLineChars="0"/>
-        <w:rPr>
-          <w:rFonts w:hint="eastAsia"/>
-        </w:rPr>
       </w:pPr>
       <w:proofErr w:type="spellStart"/>
       <w:r>
@@ -1661,7 +1965,7 @@
         <w:rPr>
           <w:rFonts w:hint="eastAsia"/>
         </w:rPr>
-        <w:t>为关键字，且关键字升序排序。</w:t>
+        <w:t>为关键字，且关键字升序排序；</w:t>
       </w:r>
       <w:r>
         <w:rPr>
@@ -1678,9 +1982,6 @@
           <w:numId w:val="36"/>
         </w:numPr>
         <w:ind w:firstLineChars="0"/>
-        <w:rPr>
-          <w:rFonts w:hint="eastAsia"/>
-        </w:rPr>
       </w:pPr>
       <w:r>
         <w:rPr>
@@ -1751,6 +2052,12 @@
           <w:rFonts w:hint="eastAsia"/>
         </w:rPr>
         <w:t>k(i-1)</w:t>
+      </w:r>
+      <w:r>
+        <w:rPr>
+          <w:rFonts w:hint="eastAsia"/>
+        </w:rPr>
+        <w:t>；</w:t>
       </w:r>
     </w:p>
     <w:p>
@@ -1803,9 +2110,6 @@
     <w:p>
       <w:pPr>
         <w:ind w:firstLine="480"/>
-        <w:rPr>
-          <w:rFonts w:hint="eastAsia"/>
-        </w:rPr>
       </w:pPr>
       <w:r>
         <w:rPr>
@@ -1829,7 +2133,7 @@
                     </pic:cNvPicPr>
                   </pic:nvPicPr>
                   <pic:blipFill>
-                    <a:blip r:embed="rId11">
+                    <a:blip r:embed="rId12">
                       <a:extLst>
                         <a:ext uri="{28A0092B-C50C-407E-A947-70E740481C1C}">
                           <a14:useLocalDpi xmlns:a14="http://schemas.microsoft.com/office/drawing/2010/main" val="0"/>
@@ -1865,8 +2169,6 @@
       <w:pPr>
         <w:ind w:firstLine="480"/>
       </w:pPr>
-      <w:bookmarkStart w:id="5" w:name="_GoBack"/>
-      <w:bookmarkEnd w:id="5"/>
     </w:p>
     <w:p>
       <w:pPr>
@@ -1886,17 +2188,11 @@
     <w:p>
       <w:pPr>
         <w:ind w:firstLine="480"/>
-        <w:rPr>
-          <w:rFonts w:hint="eastAsia"/>
-        </w:rPr>
       </w:pPr>
     </w:p>
     <w:p>
       <w:pPr>
         <w:ind w:left="480" w:firstLineChars="0" w:firstLine="0"/>
-        <w:rPr>
-          <w:rFonts w:hint="eastAsia"/>
-        </w:rPr>
       </w:pPr>
     </w:p>
     <w:p>
@@ -1931,17 +2227,27 @@
       <w:pPr>
         <w:ind w:firstLine="480"/>
       </w:pPr>
-      <w:r>
-        <w:t>https://www.cnblogs.com/vianzhang/p/7922426.html</w:t>
-      </w:r>
+      <w:hyperlink r:id="rId13" w:history="1">
+        <w:r>
+          <w:rPr>
+            <w:rStyle w:val="aa"/>
+          </w:rPr>
+          <w:t>https://www.cnblogs.com/vianzhang/p/7922426.html</w:t>
+        </w:r>
+      </w:hyperlink>
+    </w:p>
+    <w:p>
+      <w:pPr>
+        <w:ind w:firstLine="480"/>
+      </w:pPr>
     </w:p>
     <w:sectPr>
-      <w:headerReference w:type="even" r:id="rId12"/>
-      <w:headerReference w:type="default" r:id="rId13"/>
-      <w:footerReference w:type="even" r:id="rId14"/>
-      <w:footerReference w:type="default" r:id="rId15"/>
-      <w:headerReference w:type="first" r:id="rId16"/>
-      <w:footerReference w:type="first" r:id="rId17"/>
+      <w:headerReference w:type="even" r:id="rId14"/>
+      <w:headerReference w:type="default" r:id="rId15"/>
+      <w:footerReference w:type="even" r:id="rId16"/>
+      <w:footerReference w:type="default" r:id="rId17"/>
+      <w:headerReference w:type="first" r:id="rId18"/>
+      <w:footerReference w:type="first" r:id="rId19"/>
       <w:pgSz w:w="11906" w:h="16838"/>
       <w:pgMar w:top="1440" w:right="1800" w:bottom="1440" w:left="1800" w:header="851" w:footer="992" w:gutter="0"/>
       <w:cols w:space="425"/>
@@ -6777,7 +7083,7 @@
 </file>
 
 <file path=customXml/itemProps1.xml><?xml version="1.0" encoding="utf-8"?>
-<ds:datastoreItem xmlns:ds="http://schemas.openxmlformats.org/officeDocument/2006/customXml" ds:itemID="{A9521531-0AAE-4E99-A6B7-3EA55A95EE72}">
+<ds:datastoreItem xmlns:ds="http://schemas.openxmlformats.org/officeDocument/2006/customXml" ds:itemID="{117E28B0-E60A-4E7B-977F-726F1CC21916}">
   <ds:schemaRefs>
     <ds:schemaRef ds:uri="http://schemas.openxmlformats.org/officeDocument/2006/bibliography"/>
   </ds:schemaRefs>

</xml_diff>